<commit_message>
Starting DFS implementation + some refactoring
</commit_message>
<xml_diff>
--- a/Bioinformatika.docx
+++ b/Bioinformatika.docx
@@ -100,7 +100,7 @@
           <w:sz w:val="30"/>
           <w:szCs w:val="30"/>
         </w:rPr>
-        <w:t>; 0036</w:t>
+        <w:t>,</w:t>
       </w:r>
       <w:r>
         <w:rPr>
@@ -108,7 +108,7 @@
           <w:sz w:val="30"/>
           <w:szCs w:val="30"/>
         </w:rPr>
-        <w:t>471227</w:t>
+        <w:t xml:space="preserve"> 0036</w:t>
       </w:r>
       <w:r>
         <w:rPr>
@@ -116,7 +116,7 @@
           <w:sz w:val="30"/>
           <w:szCs w:val="30"/>
         </w:rPr>
-        <w:br/>
+        <w:t>471227</w:t>
       </w:r>
       <w:r>
         <w:rPr>
@@ -124,7 +124,7 @@
           <w:sz w:val="30"/>
           <w:szCs w:val="30"/>
         </w:rPr>
-        <w:t>Tomislav Vulić</w:t>
+        <w:br/>
       </w:r>
       <w:r>
         <w:rPr>
@@ -132,7 +132,7 @@
           <w:sz w:val="30"/>
           <w:szCs w:val="30"/>
         </w:rPr>
-        <w:t xml:space="preserve">; </w:t>
+        <w:t>Tomislav Vulić</w:t>
       </w:r>
       <w:r>
         <w:rPr>
@@ -140,6 +140,22 @@
           <w:sz w:val="30"/>
           <w:szCs w:val="30"/>
         </w:rPr>
+        <w:t>,</w:t>
+      </w:r>
+      <w:r>
+        <w:rPr>
+          <w:color w:val="666666"/>
+          <w:sz w:val="30"/>
+          <w:szCs w:val="30"/>
+        </w:rPr>
+        <w:t xml:space="preserve"> </w:t>
+      </w:r>
+      <w:r>
+        <w:rPr>
+          <w:color w:val="666666"/>
+          <w:sz w:val="30"/>
+          <w:szCs w:val="30"/>
+        </w:rPr>
         <w:t>0036460396</w:t>
       </w:r>
     </w:p>
@@ -165,6 +181,7 @@
       <w:pPr>
         <w:spacing w:line="360" w:lineRule="auto"/>
         <w:ind w:firstLine="720"/>
+        <w:jc w:val="both"/>
       </w:pPr>
       <w:r>
         <w:t>Razvojem strojeva za očitavanje početkom 21. stoljeća u fokus su se vratili asembleri genoma koji kao ulazne podatke primaju relativno kratka očitanja (red veličine 20 kb)</w:t>
@@ -181,7 +198,7 @@
     <w:p>
       <w:pPr>
         <w:spacing w:line="360" w:lineRule="auto"/>
-        <w:ind w:firstLine="720"/>
+        <w:jc w:val="both"/>
       </w:pPr>
       <w:r>
         <w:t xml:space="preserve">OLC paradigmu čine tri faze: preklapanje (overlap), razmještaj (layout) te konsenzus (consensus). </w:t>
@@ -250,7 +267,13 @@
         <w:t xml:space="preserve">greedy </w:t>
       </w:r>
       <w:r>
-        <w:t>BOG (</w:t>
+        <w:rPr>
+          <w:b/>
+        </w:rPr>
+        <w:t>BOG</w:t>
+      </w:r>
+      <w:r>
+        <w:t xml:space="preserve"> (</w:t>
       </w:r>
       <w:r>
         <w:rPr>
@@ -312,11 +335,33 @@
     </w:p>
     <w:p/>
     <w:p>
+      <w:pPr>
+        <w:jc w:val="both"/>
+      </w:pPr>
+      <w:r>
+        <w:tab/>
+      </w:r>
       <w:r>
         <w:rPr>
           <w:rFonts w:ascii="Courier New" w:eastAsia="Courier New" w:hAnsi="Courier New" w:cs="Courier New"/>
           <w:i/>
         </w:rPr>
+        <w:t>// n – broj zapisa o preklapanjima</w:t>
+      </w:r>
+    </w:p>
+    <w:p>
+      <w:pPr>
+        <w:jc w:val="both"/>
+        <w:rPr>
+          <w:rFonts w:ascii="Courier New" w:eastAsia="Courier New" w:hAnsi="Courier New" w:cs="Courier New"/>
+          <w:i/>
+        </w:rPr>
+      </w:pPr>
+      <w:r>
+        <w:rPr>
+          <w:rFonts w:ascii="Courier New" w:eastAsia="Courier New" w:hAnsi="Courier New" w:cs="Courier New"/>
+          <w:i/>
+        </w:rPr>
         <w:tab/>
         <w:t xml:space="preserve">// </w:t>
       </w:r>
@@ -332,6 +377,13 @@
           <w:rFonts w:ascii="Courier New" w:eastAsia="Courier New" w:hAnsi="Courier New" w:cs="Courier New"/>
           <w:i/>
         </w:rPr>
+        <w:t>(r)</w:t>
+      </w:r>
+      <w:r>
+        <w:rPr>
+          <w:rFonts w:ascii="Courier New" w:eastAsia="Courier New" w:hAnsi="Courier New" w:cs="Courier New"/>
+          <w:i/>
+        </w:rPr>
         <w:t xml:space="preserve"> = </w:t>
       </w:r>
       <w:r>
@@ -372,6 +424,8 @@
     </w:p>
     <w:p>
       <w:pPr>
+        <w:ind w:firstLine="720"/>
+        <w:jc w:val="both"/>
         <w:rPr>
           <w:rFonts w:ascii="Courier New" w:eastAsia="Courier New" w:hAnsi="Courier New" w:cs="Courier New"/>
           <w:i/>
@@ -382,55 +436,69 @@
           <w:rFonts w:ascii="Courier New" w:eastAsia="Courier New" w:hAnsi="Courier New" w:cs="Courier New"/>
           <w:i/>
         </w:rPr>
-        <w:tab/>
-        <w:t xml:space="preserve">// n = </w:t>
-      </w:r>
-      <w:r>
-        <w:rPr>
-          <w:rFonts w:ascii="Courier New" w:eastAsia="Courier New" w:hAnsi="Courier New" w:cs="Courier New"/>
-          <w:i/>
-        </w:rPr>
-        <w:t>broj preklapanja</w:t>
+        <w:t>// C_f = informacije o filtriranim preklapanjima</w:t>
       </w:r>
     </w:p>
     <w:p>
       <w:pPr>
         <w:ind w:firstLine="720"/>
-        <w:rPr>
-          <w:rFonts w:ascii="Courier New" w:eastAsia="Courier New" w:hAnsi="Courier New" w:cs="Courier New"/>
-          <w:i/>
-        </w:rPr>
-      </w:pPr>
-      <w:r>
-        <w:rPr>
-          <w:rFonts w:ascii="Courier New" w:eastAsia="Courier New" w:hAnsi="Courier New" w:cs="Courier New"/>
-          <w:i/>
-        </w:rPr>
-        <w:t>// C_f = informacije o filtriranim preklapanjima sa r</w:t>
+        <w:jc w:val="both"/>
+        <w:rPr>
+          <w:rFonts w:ascii="Courier New" w:eastAsia="Courier New" w:hAnsi="Courier New" w:cs="Courier New"/>
+        </w:rPr>
+      </w:pPr>
+      <w:r>
+        <w:rPr>
+          <w:rFonts w:ascii="Courier New" w:eastAsia="Courier New" w:hAnsi="Courier New" w:cs="Courier New"/>
+        </w:rPr>
+        <w:t xml:space="preserve">i </w:t>
+      </w:r>
+      <w:r>
+        <w:rPr>
+          <w:rFonts w:ascii="Courier New" w:eastAsia="Courier New" w:hAnsi="Courier New" w:cs="Courier New"/>
+          <w:b/>
+        </w:rPr>
+        <w:t>&lt;</w:t>
+      </w:r>
+      <w:r>
+        <w:rPr>
+          <w:rFonts w:ascii="Courier New" w:eastAsia="Courier New" w:hAnsi="Courier New" w:cs="Courier New"/>
+          <w:b/>
+        </w:rPr>
+        <w:t>=</w:t>
+      </w:r>
+      <w:r>
+        <w:rPr>
+          <w:rFonts w:ascii="Courier New" w:eastAsia="Courier New" w:hAnsi="Courier New" w:cs="Courier New"/>
+        </w:rPr>
+        <w:t xml:space="preserve"> 0</w:t>
       </w:r>
     </w:p>
     <w:p>
       <w:pPr>
         <w:ind w:left="720"/>
-      </w:pPr>
-      <w:r>
-        <w:rPr>
-          <w:rFonts w:ascii="Courier New" w:eastAsia="Courier New" w:hAnsi="Courier New" w:cs="Courier New"/>
+        <w:rPr>
           <w:b/>
         </w:rPr>
-        <w:t>dok je</w:t>
-      </w:r>
-      <w:r>
-        <w:rPr>
-          <w:rFonts w:ascii="Gungsuh" w:eastAsia="Gungsuh" w:hAnsi="Gungsuh" w:cs="Gungsuh"/>
-        </w:rPr>
-        <w:t xml:space="preserve"> i ≤ n </w:t>
-      </w:r>
+      </w:pPr>
       <w:r>
         <w:rPr>
           <w:rFonts w:ascii="Courier New" w:eastAsia="Courier New" w:hAnsi="Courier New" w:cs="Courier New"/>
           <w:b/>
         </w:rPr>
+        <w:t xml:space="preserve">dok </w:t>
+      </w:r>
+      <w:r>
+        <w:rPr>
+          <w:rFonts w:ascii="Courier New" w:eastAsia="Courier New" w:hAnsi="Courier New" w:cs="Courier New"/>
+        </w:rPr>
+        <w:t xml:space="preserve">i&lt;n </w:t>
+      </w:r>
+      <w:r>
+        <w:rPr>
+          <w:rFonts w:ascii="Courier New" w:eastAsia="Courier New" w:hAnsi="Courier New" w:cs="Courier New"/>
+          <w:b/>
+        </w:rPr>
         <w:t>radi</w:t>
       </w:r>
     </w:p>
@@ -520,13 +588,53 @@
         <w:rPr>
           <w:rFonts w:ascii="Courier New" w:eastAsia="Courier New" w:hAnsi="Courier New" w:cs="Courier New"/>
         </w:rPr>
-        <w:t xml:space="preserve">dodaj C(i) u </w:t>
-      </w:r>
-      <w:r>
-        <w:rPr>
-          <w:rFonts w:ascii="Courier New" w:eastAsia="Courier New" w:hAnsi="Courier New" w:cs="Courier New"/>
-        </w:rPr>
         <w:t>C_f</w:t>
+      </w:r>
+      <w:r>
+        <w:rPr>
+          <w:rFonts w:ascii="Courier New" w:eastAsia="Courier New" w:hAnsi="Courier New" w:cs="Courier New"/>
+        </w:rPr>
+        <w:t xml:space="preserve"> </w:t>
+      </w:r>
+      <w:r>
+        <w:rPr>
+          <w:rFonts w:ascii="Courier New" w:eastAsia="Courier New" w:hAnsi="Courier New" w:cs="Courier New"/>
+          <w:b/>
+        </w:rPr>
+        <w:t>&lt;=</w:t>
+      </w:r>
+      <w:r>
+        <w:rPr>
+          <w:rFonts w:ascii="Courier New" w:eastAsia="Courier New" w:hAnsi="Courier New" w:cs="Courier New"/>
+        </w:rPr>
+        <w:t xml:space="preserve"> C(i)</w:t>
+      </w:r>
+    </w:p>
+    <w:p>
+      <w:pPr>
+        <w:ind w:left="1440"/>
+        <w:rPr>
+          <w:rFonts w:ascii="Courier New" w:eastAsia="Courier New" w:hAnsi="Courier New" w:cs="Courier New"/>
+        </w:rPr>
+      </w:pPr>
+      <w:r>
+        <w:rPr>
+          <w:rFonts w:ascii="Courier New" w:eastAsia="Courier New" w:hAnsi="Courier New" w:cs="Courier New"/>
+        </w:rPr>
+        <w:t xml:space="preserve">i </w:t>
+      </w:r>
+      <w:r>
+        <w:rPr>
+          <w:rFonts w:ascii="Courier New" w:eastAsia="Courier New" w:hAnsi="Courier New" w:cs="Courier New"/>
+          <w:b/>
+        </w:rPr>
+        <w:t>&lt;=</w:t>
+      </w:r>
+      <w:r>
+        <w:rPr>
+          <w:rFonts w:ascii="Courier New" w:eastAsia="Courier New" w:hAnsi="Courier New" w:cs="Courier New"/>
+        </w:rPr>
+        <w:t xml:space="preserve"> i+1</w:t>
       </w:r>
     </w:p>
     <w:p>
@@ -586,10 +694,28 @@
         <w:rPr>
           <w:rFonts w:ascii="Courier New" w:hAnsi="Courier New" w:cs="Courier New"/>
         </w:rPr>
+        <w:t>_f</w:t>
+      </w:r>
+      <w:r>
+        <w:rPr>
+          <w:rFonts w:ascii="Courier New" w:hAnsi="Courier New" w:cs="Courier New"/>
+        </w:rPr>
         <w:t xml:space="preserve"> </w:t>
       </w:r>
       <w:r>
-        <w:t>očitanja i njihova preklapanja. Preklapanja se dalje mogu razvrstati na lijevo, odnosno desno preklapanje s obzirom na promatrano očitanje. Ovime se stvara redundancija u smislu da i-ti čvor koji se preklapa sa j-tim čvorom, ima u svojim preklapanjima preklapanje sa j-tim čvorom, te j-ti čvor ima u svojim preklapanjima preklapanje sa i-tim čvorom, samo na drugoj strani.</w:t>
+        <w:t>očitanja i njihova preklapanja. Preklapanja se dalje mogu razvrstati na lijevo, odnosno desno preklapanje s obzirom na promatrano očitanje. Ovime se stvara redundancija u smislu da i-ti čvor k</w:t>
+      </w:r>
+      <w:r>
+        <w:t xml:space="preserve">oji se preklapa sa j-tim čvorom </w:t>
+      </w:r>
+      <w:r>
+        <w:t xml:space="preserve">ima u svojim preklapanjima preklapanje sa j-tim čvorom, te j-ti čvor ima u svojim preklapanjima preklapanje sa i-tim čvorom, samo na </w:t>
+      </w:r>
+      <w:r>
+        <w:t>suprotne orijentacije</w:t>
+      </w:r>
+      <w:r>
+        <w:t>.</w:t>
       </w:r>
     </w:p>
     <w:p>
@@ -610,9 +736,19 @@
         <w:t>Čvor je struktura koja se identificira rednim brojem očitanja iz ulaze .fasta datoteke</w:t>
       </w:r>
       <w:r>
-        <w:t>, te sadrži i dvije strukture koje opisuju lijeva, odnosno desnta preklapanja</w:t>
-      </w:r>
-    </w:p>
+        <w:t>, te sadrži i dvije strukture ko</w:t>
+      </w:r>
+      <w:r>
+        <w:t>je opisuju lijeva, odnosno desn</w:t>
+      </w:r>
+      <w:r>
+        <w:t>a preklapanja</w:t>
+      </w:r>
+      <w:r>
+        <w:t>:</w:t>
+      </w:r>
+    </w:p>
+    <w:p/>
     <w:p>
       <w:pPr>
         <w:ind w:firstLine="720"/>
@@ -699,6 +835,7 @@
         <w:t>Struktura preklapanja sadrži sve što se nalazi u zapisu u .mhap formatu</w:t>
       </w:r>
     </w:p>
+    <w:p/>
     <w:p>
       <w:pPr>
         <w:rPr>
@@ -866,15 +1003,13 @@
     </w:p>
     <w:p>
       <w:r>
-        <w:t>BOG</w:t>
-      </w:r>
-      <w:r>
-        <w:t xml:space="preserve"> algoritam zatim izabire najbolju putanju između svih čvorova u grafu (nije nužno obići sve čvorove).</w:t>
-      </w:r>
-    </w:p>
-    <w:p>
-      <w:r>
-        <w:t xml:space="preserve">U ovom je radu implementiran vrlo naivan način konstrukcije BOG-a. Kao početni čvor uzima se onaj koji nema lijeva preklapanja, tj. onaj koji ima globalno najmanju lokalno najveću sličnost sa lijevim preklapanjem. Ti se čvorovi stavljaju u listu </w:t>
+        <w:t>U ovom je radu implementiran vrlo naivan način konstrukcije BOG-a. Kao početni čvor uzima se onaj koji nema lijeva preklapanja, tj. onaj koji ima globalno najmanju</w:t>
+      </w:r>
+      <w:r>
+        <w:t>, a</w:t>
+      </w:r>
+      <w:r>
+        <w:t xml:space="preserve"> lokalno najveću sličnost sa lijevim preklapanjem. Ti se čvorovi stavljaju u listu </w:t>
       </w:r>
       <w:r>
         <w:rPr>
@@ -891,330 +1026,17 @@
       <w:r>
         <w:t>te se iz svakog od tih čvorova pokušava napraviti BOG.</w:t>
       </w:r>
-    </w:p>
-    <w:p>
-      <w:pPr>
-        <w:rPr>
-          <w:rFonts w:ascii="Courier New" w:hAnsi="Courier New" w:cs="Courier New"/>
-          <w:b/>
-        </w:rPr>
-      </w:pPr>
-      <w:r>
-        <w:tab/>
-      </w:r>
-      <w:r>
-        <w:rPr>
-          <w:rFonts w:ascii="Courier New" w:hAnsi="Courier New" w:cs="Courier New"/>
-          <w:b/>
-        </w:rPr>
-        <w:t>za sve</w:t>
-      </w:r>
-      <w:r>
-        <w:rPr>
-          <w:rFonts w:ascii="Courier New" w:hAnsi="Courier New" w:cs="Courier New"/>
-        </w:rPr>
-        <w:t xml:space="preserve"> a </w:t>
-      </w:r>
-      <w:r>
-        <w:rPr>
-          <w:rFonts w:ascii="Courier New" w:hAnsi="Courier New" w:cs="Courier New"/>
-          <w:b/>
-        </w:rPr>
-        <w:t>iz</w:t>
-      </w:r>
-      <w:r>
-        <w:rPr>
-          <w:rFonts w:ascii="Courier New" w:hAnsi="Courier New" w:cs="Courier New"/>
-        </w:rPr>
-        <w:t xml:space="preserve"> starters </w:t>
-      </w:r>
-      <w:r>
-        <w:rPr>
-          <w:rFonts w:ascii="Courier New" w:hAnsi="Courier New" w:cs="Courier New"/>
-          <w:b/>
-        </w:rPr>
-        <w:t>radi</w:t>
-      </w:r>
-    </w:p>
-    <w:p>
-      <w:pPr>
-        <w:rPr>
-          <w:rFonts w:ascii="Courier New" w:hAnsi="Courier New" w:cs="Courier New"/>
-          <w:b/>
-        </w:rPr>
-      </w:pPr>
-      <w:r>
-        <w:rPr>
-          <w:rFonts w:ascii="Courier New" w:hAnsi="Courier New" w:cs="Courier New"/>
-          <w:b/>
-        </w:rPr>
-        <w:tab/>
-      </w:r>
-      <w:r>
-        <w:rPr>
-          <w:rFonts w:ascii="Courier New" w:hAnsi="Courier New" w:cs="Courier New"/>
-          <w:b/>
-        </w:rPr>
-        <w:tab/>
-      </w:r>
-      <w:r>
-        <w:rPr>
-          <w:rFonts w:ascii="Courier New" w:hAnsi="Courier New" w:cs="Courier New"/>
-        </w:rPr>
-        <w:t>trenutna_putanja</w:t>
-      </w:r>
-      <w:r>
-        <w:rPr>
-          <w:rFonts w:ascii="Courier New" w:hAnsi="Courier New" w:cs="Courier New"/>
-          <w:b/>
-        </w:rPr>
-        <w:t xml:space="preserve"> = {}</w:t>
-      </w:r>
-    </w:p>
-    <w:p>
-      <w:pPr>
-        <w:rPr>
-          <w:rFonts w:ascii="Courier New" w:hAnsi="Courier New" w:cs="Courier New"/>
-        </w:rPr>
-      </w:pPr>
-      <w:r>
-        <w:rPr>
-          <w:rFonts w:ascii="Courier New" w:hAnsi="Courier New" w:cs="Courier New"/>
-          <w:b/>
-        </w:rPr>
-        <w:tab/>
-      </w:r>
-      <w:r>
-        <w:rPr>
-          <w:rFonts w:ascii="Courier New" w:hAnsi="Courier New" w:cs="Courier New"/>
-          <w:b/>
-        </w:rPr>
-        <w:tab/>
-        <w:t xml:space="preserve">dok </w:t>
-      </w:r>
-      <w:r>
-        <w:rPr>
-          <w:rFonts w:ascii="Courier New" w:hAnsi="Courier New" w:cs="Courier New"/>
-        </w:rPr>
-        <w:t>a nije prazan</w:t>
-      </w:r>
-    </w:p>
-    <w:p>
-      <w:pPr>
-        <w:rPr>
-          <w:rFonts w:ascii="Courier New" w:hAnsi="Courier New" w:cs="Courier New"/>
-          <w:b/>
-        </w:rPr>
-      </w:pPr>
-      <w:r>
-        <w:rPr>
-          <w:rFonts w:ascii="Courier New" w:hAnsi="Courier New" w:cs="Courier New"/>
-        </w:rPr>
-        <w:tab/>
-      </w:r>
-      <w:r>
-        <w:rPr>
-          <w:rFonts w:ascii="Courier New" w:hAnsi="Courier New" w:cs="Courier New"/>
-        </w:rPr>
-        <w:tab/>
-      </w:r>
-      <w:r>
-        <w:rPr>
-          <w:rFonts w:ascii="Courier New" w:hAnsi="Courier New" w:cs="Courier New"/>
-        </w:rPr>
-        <w:tab/>
-      </w:r>
-      <w:r>
-        <w:rPr>
-          <w:rFonts w:ascii="Courier New" w:hAnsi="Courier New" w:cs="Courier New"/>
-          <w:b/>
-        </w:rPr>
-        <w:t xml:space="preserve">ako je </w:t>
-      </w:r>
-      <w:r>
-        <w:rPr>
-          <w:rFonts w:ascii="Courier New" w:hAnsi="Courier New" w:cs="Courier New"/>
-        </w:rPr>
-        <w:t>a.desni</w:t>
-      </w:r>
-      <w:r>
-        <w:rPr>
-          <w:rFonts w:ascii="Courier New" w:hAnsi="Courier New" w:cs="Courier New"/>
-        </w:rPr>
-        <w:t xml:space="preserve">_čvor neiskorišten </w:t>
-      </w:r>
-      <w:r>
-        <w:rPr>
-          <w:rFonts w:ascii="Courier New" w:hAnsi="Courier New" w:cs="Courier New"/>
-          <w:b/>
-        </w:rPr>
-        <w:t>onda</w:t>
-      </w:r>
-    </w:p>
-    <w:p>
-      <w:pPr>
-        <w:rPr>
-          <w:rFonts w:ascii="Courier New" w:hAnsi="Courier New" w:cs="Courier New"/>
-          <w:b/>
-        </w:rPr>
-      </w:pPr>
-      <w:r>
-        <w:rPr>
-          <w:rFonts w:ascii="Courier New" w:hAnsi="Courier New" w:cs="Courier New"/>
-          <w:b/>
-        </w:rPr>
-        <w:tab/>
-      </w:r>
-      <w:r>
-        <w:rPr>
-          <w:rFonts w:ascii="Courier New" w:hAnsi="Courier New" w:cs="Courier New"/>
-          <w:b/>
-        </w:rPr>
-        <w:tab/>
-      </w:r>
-      <w:r>
-        <w:rPr>
-          <w:rFonts w:ascii="Courier New" w:hAnsi="Courier New" w:cs="Courier New"/>
-          <w:b/>
-        </w:rPr>
-        <w:tab/>
-      </w:r>
-      <w:r>
-        <w:rPr>
-          <w:rFonts w:ascii="Courier New" w:hAnsi="Courier New" w:cs="Courier New"/>
-          <w:b/>
-        </w:rPr>
-        <w:tab/>
-      </w:r>
-      <w:r>
-        <w:rPr>
-          <w:rFonts w:ascii="Courier New" w:hAnsi="Courier New" w:cs="Courier New"/>
-          <w:b/>
-        </w:rPr>
-        <w:t xml:space="preserve">spremi </w:t>
-      </w:r>
-      <w:r>
-        <w:rPr>
-          <w:rFonts w:ascii="Courier New" w:hAnsi="Courier New" w:cs="Courier New"/>
-        </w:rPr>
-        <w:t>a.desni_čvor</w:t>
-      </w:r>
-      <w:r>
-        <w:rPr>
-          <w:rFonts w:ascii="Courier New" w:hAnsi="Courier New" w:cs="Courier New"/>
-          <w:b/>
-        </w:rPr>
-        <w:t xml:space="preserve"> u </w:t>
-      </w:r>
-      <w:r>
-        <w:rPr>
-          <w:rFonts w:ascii="Courier New" w:hAnsi="Courier New" w:cs="Courier New"/>
-        </w:rPr>
-        <w:t>trenutna_putanja</w:t>
-      </w:r>
-    </w:p>
-    <w:p>
-      <w:pPr>
-        <w:rPr>
-          <w:rFonts w:ascii="Courier New" w:hAnsi="Courier New" w:cs="Courier New"/>
-        </w:rPr>
-      </w:pPr>
-      <w:r>
-        <w:rPr>
-          <w:rFonts w:ascii="Courier New" w:hAnsi="Courier New" w:cs="Courier New"/>
-          <w:b/>
-        </w:rPr>
-        <w:tab/>
-      </w:r>
-      <w:r>
-        <w:rPr>
-          <w:rFonts w:ascii="Courier New" w:hAnsi="Courier New" w:cs="Courier New"/>
-          <w:b/>
-        </w:rPr>
-        <w:tab/>
-      </w:r>
-      <w:r>
-        <w:rPr>
-          <w:rFonts w:ascii="Courier New" w:hAnsi="Courier New" w:cs="Courier New"/>
-          <w:b/>
-        </w:rPr>
-        <w:tab/>
-      </w:r>
-      <w:r>
-        <w:rPr>
-          <w:rFonts w:ascii="Courier New" w:hAnsi="Courier New" w:cs="Courier New"/>
-          <w:b/>
-        </w:rPr>
-        <w:tab/>
-      </w:r>
-      <w:r>
-        <w:rPr>
-          <w:rFonts w:ascii="Courier New" w:hAnsi="Courier New" w:cs="Courier New"/>
-        </w:rPr>
-        <w:t>a = a.desni_čvor</w:t>
-      </w:r>
-    </w:p>
-    <w:p>
-      <w:pPr>
-        <w:rPr>
-          <w:rFonts w:ascii="Courier New" w:hAnsi="Courier New" w:cs="Courier New"/>
-        </w:rPr>
-      </w:pPr>
-      <w:r>
-        <w:rPr>
-          <w:rFonts w:ascii="Courier New" w:hAnsi="Courier New" w:cs="Courier New"/>
-        </w:rPr>
-        <w:tab/>
-      </w:r>
-      <w:r>
-        <w:rPr>
-          <w:rFonts w:ascii="Courier New" w:hAnsi="Courier New" w:cs="Courier New"/>
-        </w:rPr>
-        <w:tab/>
-      </w:r>
-      <w:r>
-        <w:rPr>
-          <w:rFonts w:ascii="Courier New" w:hAnsi="Courier New" w:cs="Courier New"/>
-          <w:b/>
-        </w:rPr>
-        <w:t>spremi</w:t>
-      </w:r>
-      <w:r>
-        <w:rPr>
-          <w:rFonts w:ascii="Courier New" w:hAnsi="Courier New" w:cs="Courier New"/>
-        </w:rPr>
-        <w:t xml:space="preserve"> trenutna_putanja </w:t>
-      </w:r>
-      <w:r>
-        <w:rPr>
-          <w:rFonts w:ascii="Courier New" w:hAnsi="Courier New" w:cs="Courier New"/>
-          <w:b/>
-        </w:rPr>
-        <w:t>u</w:t>
-      </w:r>
-      <w:r>
-        <w:rPr>
-          <w:rFonts w:ascii="Courier New" w:hAnsi="Courier New" w:cs="Courier New"/>
-        </w:rPr>
-        <w:t xml:space="preserve"> moguće_putanje</w:t>
-      </w:r>
-    </w:p>
-    <w:p>
-      <w:pPr>
-        <w:rPr>
-          <w:rFonts w:ascii="Courier New" w:hAnsi="Courier New" w:cs="Courier New"/>
-        </w:rPr>
-      </w:pPr>
-    </w:p>
-    <w:p>
-      <w:r>
-        <w:t>Zatim</w:t>
-      </w:r>
-      <w:r>
-        <w:t xml:space="preserve"> se iz liste mogućih putanja po nekom kriteriju bira ona najbolja. U ovom je radu implementirano naivna metrika, da najdulja putanja ujedno znači i najbolju.</w:t>
-      </w:r>
-    </w:p>
-    <w:p>
+      <w:r>
+        <w:t xml:space="preserve"> </w:t>
+      </w:r>
+      <w:r>
+        <w:t>Potpuno rješenje bilo bi iz svakog od početnih čvorova konstruirati sve moguće putanje, te naći onu putanju koja ostvaruje najbolji rezultat po nekoj metrici. Vrlo logična metrika bila bi ukupni rezultat sličnosti među preklapanja na putanji (npr. najveći umnožak koeficijenta sličnosti preklapnja)</w:t>
+      </w:r>
+      <w:r>
+        <w:t>, međutim, takva metrika može najboljom putanjom proglasiti onu putanju koja ima vrlo malen broj preklapanja visoke sličnosti.</w:t>
+      </w:r>
+      <w:bookmarkStart w:id="10" w:name="_GoBack"/>
+      <w:bookmarkEnd w:id="10"/>
       <w:r>
         <w:br w:type="page"/>
       </w:r>
@@ -1244,8 +1066,6 @@
         <w:lastRenderedPageBreak/>
         <w:t>Zaključak</w:t>
       </w:r>
-      <w:bookmarkStart w:id="10" w:name="_GoBack"/>
-      <w:bookmarkEnd w:id="10"/>
       <w:r>
         <w:br w:type="page"/>
       </w:r>
@@ -2688,7 +2508,7 @@
 </file>
 
 <file path=customXml/itemProps1.xml><?xml version="1.0" encoding="utf-8"?>
-<ds:datastoreItem xmlns:ds="http://schemas.openxmlformats.org/officeDocument/2006/customXml" ds:itemID="{B4F77386-B445-49E9-900B-0DC5F2E7B27B}">
+<ds:datastoreItem xmlns:ds="http://schemas.openxmlformats.org/officeDocument/2006/customXml" ds:itemID="{63F2561F-A8A4-4975-AE1E-8FAE3EEAC68D}">
   <ds:schemaRefs>
     <ds:schemaRef ds:uri="http://schemas.openxmlformats.org/officeDocument/2006/bibliography"/>
   </ds:schemaRefs>

</xml_diff>